<commit_message>
Giao dien nhom 1
</commit_message>
<xml_diff>
--- a/5_DOAN/Nhom01/2_Thietke/Danh sách màn hình.docx
+++ b/5_DOAN/Nhom01/2_Thietke/Danh sách màn hình.docx
@@ -83,26 +83,46 @@
     </w:p>
     <w:p>
       <w:pPr>
+        <w:tabs>
+          <w:tab w:val="left" w:pos="0"/>
+        </w:tabs>
         <w:spacing w:after="0" w:line="240" w:lineRule="auto"/>
         <w:ind w:left="1800" w:hanging="360"/>
-        <w:rPr>
-          <w:rFonts w:ascii="Times New Roman" w:eastAsia="Times New Roman" w:hAnsi="Times New Roman" w:cs="Times New Roman"/>
-          <w:sz w:val="24"/>
-          <w:szCs w:val="24"/>
-          <w:lang w:val="en-US"/>
-        </w:rPr>
-      </w:pPr>
-      <w:r>
+        <w:jc w:val="center"/>
         <w:rPr>
           <w:rFonts w:ascii="Arial" w:eastAsia="Times New Roman" w:hAnsi="Arial" w:cs="Arial"/>
           <w:noProof/>
           <w:color w:val="000000"/>
           <w:lang w:val="en-US"/>
         </w:rPr>
+      </w:pPr>
+    </w:p>
+    <w:p>
+      <w:pPr>
+        <w:tabs>
+          <w:tab w:val="left" w:pos="0"/>
+        </w:tabs>
+        <w:spacing w:after="0" w:line="240" w:lineRule="auto"/>
+        <w:ind w:left="1800" w:hanging="360"/>
+        <w:jc w:val="center"/>
+        <w:rPr>
+          <w:rFonts w:ascii="Times New Roman" w:eastAsia="Times New Roman" w:hAnsi="Times New Roman" w:cs="Times New Roman"/>
+          <w:sz w:val="24"/>
+          <w:szCs w:val="24"/>
+          <w:lang w:val="en-US"/>
+        </w:rPr>
+      </w:pPr>
+      <w:r>
+        <w:rPr>
+          <w:rFonts w:ascii="Arial" w:eastAsia="Times New Roman" w:hAnsi="Arial" w:cs="Arial"/>
+          <w:noProof/>
+          <w:color w:val="000000"/>
+          <w:lang w:val="en-US"/>
+        </w:rPr>
         <w:drawing>
-          <wp:inline distT="0" distB="0" distL="0" distR="0" wp14:anchorId="6CB4E115" wp14:editId="0BFC12A0">
-            <wp:extent cx="5237480" cy="2948305"/>
-            <wp:effectExtent l="0" t="0" r="1270" b="4445"/>
+          <wp:inline distT="0" distB="0" distL="0" distR="0" wp14:anchorId="6CB4E115" wp14:editId="7060A0D4">
+            <wp:extent cx="4857293" cy="2574951"/>
+            <wp:effectExtent l="0" t="0" r="635" b="0"/>
             <wp:docPr id="21" name="Picture 21" descr="https://lh3.googleusercontent.com/oGJ3h6dpwzUe5Akh24CyvtgqQ-N0Ta38qd-e3rYWO2tXKYVwONvJ7ZCPBJxX_Gy6R8n_nPe3OWF5YfYY1rENe7bI4Ts1KYplUvGhlpGoIb--n18rTmrXZ96lcMCScK98fc-U4HZ_"/>
             <wp:cNvGraphicFramePr>
               <a:graphicFrameLocks xmlns:a="http://schemas.openxmlformats.org/drawingml/2006/main" noChangeAspect="1"/>
@@ -116,7 +136,7 @@
                       <a:picLocks noChangeAspect="1" noChangeArrowheads="1"/>
                     </pic:cNvPicPr>
                   </pic:nvPicPr>
-                  <pic:blipFill>
+                  <pic:blipFill rotWithShape="1">
                     <a:blip r:embed="rId6" cstate="print">
                       <a:extLst>
                         <a:ext uri="{28A0092B-C50C-407E-A947-70E740481C1C}">
@@ -124,15 +144,13 @@
                         </a:ext>
                       </a:extLst>
                     </a:blip>
-                    <a:srcRect/>
-                    <a:stretch>
-                      <a:fillRect/>
-                    </a:stretch>
+                    <a:srcRect l="3492" t="8933" b="3722"/>
+                    <a:stretch/>
                   </pic:blipFill>
                   <pic:spPr bwMode="auto">
                     <a:xfrm>
                       <a:off x="0" y="0"/>
-                      <a:ext cx="5237480" cy="2948305"/>
+                      <a:ext cx="4857753" cy="2575195"/>
                     </a:xfrm>
                     <a:prstGeom prst="rect">
                       <a:avLst/>
@@ -141,6 +159,11 @@
                     <a:ln>
                       <a:noFill/>
                     </a:ln>
+                    <a:extLst>
+                      <a:ext uri="{53640926-AAD7-44D8-BBD7-CCE9431645EC}">
+                        <a14:shadowObscured xmlns:a14="http://schemas.microsoft.com/office/drawing/2010/main"/>
+                      </a:ext>
+                    </a:extLst>
                   </pic:spPr>
                 </pic:pic>
               </a:graphicData>
@@ -1588,7 +1611,6 @@
           <w:lang w:val="en-US"/>
         </w:rPr>
       </w:pPr>
-      <w:bookmarkStart w:id="0" w:name="_GoBack"/>
       <w:r>
         <w:rPr>
           <w:rFonts w:ascii="Arial" w:eastAsia="Times New Roman" w:hAnsi="Arial" w:cs="Arial"/>
@@ -1646,7 +1668,6 @@
           </wp:inline>
         </w:drawing>
       </w:r>
-      <w:bookmarkEnd w:id="0"/>
     </w:p>
     <w:p>
       <w:pPr>
@@ -1906,6 +1927,33 @@
           </wp:inline>
         </w:drawing>
       </w:r>
+    </w:p>
+    <w:p>
+      <w:pPr>
+        <w:spacing w:after="0" w:line="240" w:lineRule="auto"/>
+        <w:ind w:hanging="2160"/>
+        <w:jc w:val="center"/>
+        <w:rPr>
+          <w:rFonts w:ascii="Times New Roman" w:eastAsia="Times New Roman" w:hAnsi="Times New Roman" w:cs="Times New Roman"/>
+          <w:sz w:val="24"/>
+          <w:szCs w:val="24"/>
+          <w:lang w:val="en-US"/>
+        </w:rPr>
+      </w:pPr>
+      <w:r>
+        <w:rPr>
+          <w:rStyle w:val="Strong"/>
+          <w:rFonts w:ascii="Arial" w:hAnsi="Arial" w:cs="Arial"/>
+          <w:color w:val="666666"/>
+          <w:sz w:val="21"/>
+          <w:szCs w:val="21"/>
+          <w:bdr w:val="none" w:sz="0" w:space="0" w:color="auto" w:frame="1"/>
+          <w:shd w:val="clear" w:color="auto" w:fill="FFFFFF"/>
+        </w:rPr>
+        <w:t>3463325796</w:t>
+      </w:r>
+      <w:bookmarkStart w:id="0" w:name="_GoBack"/>
+      <w:bookmarkEnd w:id="0"/>
     </w:p>
     <w:p>
       <w:pPr>
@@ -2555,6 +2603,17 @@
       <w:lang w:val="en-US"/>
     </w:rPr>
   </w:style>
+  <w:style w:type="character" w:styleId="Strong">
+    <w:name w:val="Strong"/>
+    <w:basedOn w:val="DefaultParagraphFont"/>
+    <w:uiPriority w:val="22"/>
+    <w:qFormat/>
+    <w:rsid w:val="004F4D15"/>
+    <w:rPr>
+      <w:b/>
+      <w:bCs/>
+    </w:rPr>
+  </w:style>
 </w:styles>
 </file>
 
@@ -2801,6 +2860,17 @@
       <w:sz w:val="24"/>
       <w:szCs w:val="24"/>
       <w:lang w:val="en-US"/>
+    </w:rPr>
+  </w:style>
+  <w:style w:type="character" w:styleId="Strong">
+    <w:name w:val="Strong"/>
+    <w:basedOn w:val="DefaultParagraphFont"/>
+    <w:uiPriority w:val="22"/>
+    <w:qFormat/>
+    <w:rsid w:val="004F4D15"/>
+    <w:rPr>
+      <w:b/>
+      <w:bCs/>
     </w:rPr>
   </w:style>
 </w:styles>
@@ -3061,7 +3131,7 @@
   <a:extraClrSchemeLst/>
   <a:extLst>
     <a:ext uri="{05A4C25C-085E-4340-85A3-A5531E510DB2}">
-      <thm15:themeFamily xmlns="" xmlns:thm15="http://schemas.microsoft.com/office/thememl/2012/main" name="Office Theme" id="{62F939B6-93AF-4DB8-9C6B-D6C7DFDC589F}" vid="{4A3C46E8-61CC-4603-A589-7422A47A8E4A}"/>
+      <thm15:themeFamily xmlns:thm15="http://schemas.microsoft.com/office/thememl/2012/main" xmlns="" name="Office Theme" id="{62F939B6-93AF-4DB8-9C6B-D6C7DFDC589F}" vid="{4A3C46E8-61CC-4603-A589-7422A47A8E4A}"/>
     </a:ext>
   </a:extLst>
 </a:theme>

</xml_diff>